<commit_message>
vault backup: 2024-11-14 12:43:24
</commit_message>
<xml_diff>
--- a/AI Positionality Survey/Paper_Outline_AIPOSITION_frankv1.docx
+++ b/AI Positionality Survey/Paper_Outline_AIPOSITION_frankv1.docx
@@ -400,6 +400,13 @@
         </w:rPr>
       </w:pPr>
     </w:p>
+    <w:p>
+      <w:pPr>
+        <w:rPr>
+          <w:rFonts w:ascii="Times New Roman" w:eastAsia="Times New Roman" w:hAnsi="Times New Roman" w:cs="Times New Roman"/>
+        </w:rPr>
+      </w:pPr>
+    </w:p>
     <w:p/>
     <w:p>
       <w:r>
@@ -454,6 +461,7 @@
           <w:i/>
           <w:iCs/>
         </w:rPr>
+        <w:lastRenderedPageBreak/>
         <w:t>Diverse responses:</w:t>
       </w:r>
     </w:p>
@@ -479,47 +487,119 @@
     </w:p>
     <w:p>
       <w:r>
-        <w:t>| aip1       | 1   | 10  | 12  | 28  | 34  | 27  | 16  |</w:t>
-      </w:r>
-    </w:p>
-    <w:p>
-      <w:r>
-        <w:t>| aip2       | 2   | 12  | 13  | 19  | 35  | 29  | 18  |</w:t>
-      </w:r>
-    </w:p>
-    <w:p>
-      <w:r>
-        <w:t>| aip3       | 13  | 14  | 20  | 31  | 25  | 17  | 8   |</w:t>
-      </w:r>
-    </w:p>
-    <w:p>
-      <w:r>
-        <w:t>| aip4       | 37  | 19  | 25  | 12  | 19  | 9   | 7   |</w:t>
-      </w:r>
-    </w:p>
-    <w:p>
-      <w:r>
-        <w:t>| ai_added_1 | 48  | 80  |     |     |     |     |     |</w:t>
-      </w:r>
-    </w:p>
-    <w:p>
-      <w:r>
-        <w:t>| ai_added_2 | 22  | 106 |     |     |     |     |     |</w:t>
-      </w:r>
-    </w:p>
-    <w:p>
-      <w:r>
-        <w:t>| ai_added_3 | 95  | 33  |     |     |     |     |     |</w:t>
-      </w:r>
-    </w:p>
-    <w:p>
-      <w:r>
-        <w:t>| aip6       | 47  | 52  | 29  |     |     |     |     |</w:t>
-      </w:r>
-    </w:p>
-    <w:p>
-      <w:r>
-        <w:t>| aip7       | 46  | 51  | 31  |     |     |     |     |</w:t>
+        <w:t xml:space="preserve">| aip1       | 1   | </w:t>
+      </w:r>
+      <w:proofErr w:type="gramStart"/>
+      <w:r>
+        <w:t>10  |</w:t>
+      </w:r>
+      <w:proofErr w:type="gramEnd"/>
+      <w:r>
+        <w:t xml:space="preserve"> 12  | 28  | 34  | 27  | 16  |</w:t>
+      </w:r>
+    </w:p>
+    <w:p>
+      <w:r>
+        <w:t xml:space="preserve">| aip2       | 2   | </w:t>
+      </w:r>
+      <w:proofErr w:type="gramStart"/>
+      <w:r>
+        <w:t>12  |</w:t>
+      </w:r>
+      <w:proofErr w:type="gramEnd"/>
+      <w:r>
+        <w:t xml:space="preserve"> 13  | 19  | 35  | 29  | 18  |</w:t>
+      </w:r>
+    </w:p>
+    <w:p>
+      <w:r>
+        <w:t xml:space="preserve">| aip3       | </w:t>
+      </w:r>
+      <w:proofErr w:type="gramStart"/>
+      <w:r>
+        <w:t>13  |</w:t>
+      </w:r>
+      <w:proofErr w:type="gramEnd"/>
+      <w:r>
+        <w:t xml:space="preserve"> 14  | 20  | 31  | 25  | 17  | 8   |</w:t>
+      </w:r>
+    </w:p>
+    <w:p>
+      <w:r>
+        <w:t xml:space="preserve">| aip4       | </w:t>
+      </w:r>
+      <w:proofErr w:type="gramStart"/>
+      <w:r>
+        <w:t>37  |</w:t>
+      </w:r>
+      <w:proofErr w:type="gramEnd"/>
+      <w:r>
+        <w:t xml:space="preserve"> 19  | 25  | 12  | 19  | 9   | 7   |</w:t>
+      </w:r>
+    </w:p>
+    <w:p>
+      <w:r>
+        <w:t xml:space="preserve">| ai_added_1 | </w:t>
+      </w:r>
+      <w:proofErr w:type="gramStart"/>
+      <w:r>
+        <w:t>48  |</w:t>
+      </w:r>
+      <w:proofErr w:type="gramEnd"/>
+      <w:r>
+        <w:t xml:space="preserve"> 80  |     |     |     |     |     |</w:t>
+      </w:r>
+    </w:p>
+    <w:p>
+      <w:r>
+        <w:t xml:space="preserve">| ai_added_2 | </w:t>
+      </w:r>
+      <w:proofErr w:type="gramStart"/>
+      <w:r>
+        <w:t>22  |</w:t>
+      </w:r>
+      <w:proofErr w:type="gramEnd"/>
+      <w:r>
+        <w:t xml:space="preserve"> 106 |     |     |     |     |     |</w:t>
+      </w:r>
+    </w:p>
+    <w:p>
+      <w:r>
+        <w:t xml:space="preserve">| ai_added_3 | </w:t>
+      </w:r>
+      <w:proofErr w:type="gramStart"/>
+      <w:r>
+        <w:t>95  |</w:t>
+      </w:r>
+      <w:proofErr w:type="gramEnd"/>
+      <w:r>
+        <w:t xml:space="preserve"> 33  |     |     |     |     |     |</w:t>
+      </w:r>
+    </w:p>
+    <w:p>
+      <w:r>
+        <w:t xml:space="preserve">| aip6       | </w:t>
+      </w:r>
+      <w:proofErr w:type="gramStart"/>
+      <w:r>
+        <w:t>47  |</w:t>
+      </w:r>
+      <w:proofErr w:type="gramEnd"/>
+      <w:r>
+        <w:t xml:space="preserve"> 52  | 29  |     |     |     |     |</w:t>
+      </w:r>
+    </w:p>
+    <w:p>
+      <w:r>
+        <w:t xml:space="preserve">| aip7       | </w:t>
+      </w:r>
+      <w:proofErr w:type="gramStart"/>
+      <w:r>
+        <w:t>46  |</w:t>
+      </w:r>
+      <w:proofErr w:type="gramEnd"/>
+      <w:r>
+        <w:t xml:space="preserve"> 51  | 31  |     |     |     |     |</w:t>
       </w:r>
     </w:p>
     <w:p/>
@@ -600,8 +680,13 @@
       <w:r>
         <w:t>Z-score: 2.828 | P-value: 0.00467 | 95%CI [</w:t>
       </w:r>
-      <w:r>
-        <w:t>0.5411315 ,  0.7088685</w:t>
+      <w:proofErr w:type="gramStart"/>
+      <w:r>
+        <w:t>0.5411315 ,</w:t>
+      </w:r>
+      <w:proofErr w:type="gramEnd"/>
+      <w:r>
+        <w:t xml:space="preserve">  0.7088685</w:t>
       </w:r>
       <w:r>
         <w:t>]</w:t>
@@ -623,8 +708,13 @@
       <w:r>
         <w:t>Z-score: 7.424 | P-value: 1.13 * 10^-13 | 95%CI [</w:t>
       </w:r>
-      <w:r>
-        <w:t>0.7627672 ,  0.8934828</w:t>
+      <w:proofErr w:type="gramStart"/>
+      <w:r>
+        <w:t>0.7627672 ,</w:t>
+      </w:r>
+      <w:proofErr w:type="gramEnd"/>
+      <w:r>
+        <w:t xml:space="preserve">  0.8934828</w:t>
       </w:r>
       <w:r>
         <w:t>]</w:t>
@@ -640,8 +730,13 @@
       <w:r>
         <w:t>Z-score: -5.480 | P-value: 5.24 *10^-8 | 95%CI [</w:t>
       </w:r>
-      <w:r>
-        <w:t>0.182033 ,  0.333592</w:t>
+      <w:proofErr w:type="gramStart"/>
+      <w:r>
+        <w:t>0.182033 ,</w:t>
+      </w:r>
+      <w:proofErr w:type="gramEnd"/>
+      <w:r>
+        <w:t xml:space="preserve">  0.333592</w:t>
       </w:r>
       <w:r>
         <w:t>]</w:t>
@@ -1013,7 +1108,6 @@
     </w:p>
     <w:p>
       <w:r>
-        <w:lastRenderedPageBreak/>
         <w:t>Actual count of change vs no change:</w:t>
       </w:r>
     </w:p>
@@ -1057,7 +1151,27 @@
           <w:sz w:val="18"/>
           <w:szCs w:val="18"/>
         </w:rPr>
-        <w:t xml:space="preserve">-4 -3 -2 -1  0  1  2  3 </w:t>
+        <w:t>-4 -3 -2 -</w:t>
+      </w:r>
+      <w:proofErr w:type="gramStart"/>
+      <w:r>
+        <w:rPr>
+          <w:rFonts w:ascii="Monaco" w:eastAsia="Times New Roman" w:hAnsi="Monaco" w:cs="Courier New"/>
+          <w:color w:val="EAEAEA"/>
+          <w:sz w:val="18"/>
+          <w:szCs w:val="18"/>
+        </w:rPr>
+        <w:t>1  0</w:t>
+      </w:r>
+      <w:proofErr w:type="gramEnd"/>
+      <w:r>
+        <w:rPr>
+          <w:rFonts w:ascii="Monaco" w:eastAsia="Times New Roman" w:hAnsi="Monaco" w:cs="Courier New"/>
+          <w:color w:val="EAEAEA"/>
+          <w:sz w:val="18"/>
+          <w:szCs w:val="18"/>
+        </w:rPr>
+        <w:t xml:space="preserve">  1  2  3 </w:t>
       </w:r>
     </w:p>
     <w:p>
@@ -1095,7 +1209,27 @@
           <w:sz w:val="18"/>
           <w:szCs w:val="18"/>
         </w:rPr>
-        <w:t xml:space="preserve"> 1  3  4 16 71 25  6  2 </w:t>
+        <w:t xml:space="preserve"> </w:t>
+      </w:r>
+      <w:proofErr w:type="gramStart"/>
+      <w:r>
+        <w:rPr>
+          <w:rFonts w:ascii="Monaco" w:eastAsia="Times New Roman" w:hAnsi="Monaco" w:cs="Courier New"/>
+          <w:color w:val="EAEAEA"/>
+          <w:sz w:val="18"/>
+          <w:szCs w:val="18"/>
+        </w:rPr>
+        <w:t>1  3</w:t>
+      </w:r>
+      <w:proofErr w:type="gramEnd"/>
+      <w:r>
+        <w:rPr>
+          <w:rFonts w:ascii="Monaco" w:eastAsia="Times New Roman" w:hAnsi="Monaco" w:cs="Courier New"/>
+          <w:color w:val="EAEAEA"/>
+          <w:sz w:val="18"/>
+          <w:szCs w:val="18"/>
+        </w:rPr>
+        <w:t xml:space="preserve">  4 16 71 25  6  2 </w:t>
       </w:r>
     </w:p>
     <w:p/>
@@ -2002,6 +2136,30 @@
         </w:rPr>
         <w:t>1 0.0013</w:t>
       </w:r>
+    </w:p>
+    <w:p>
+      <w:pPr>
+        <w:rPr>
+          <w:sz w:val="28"/>
+          <w:szCs w:val="28"/>
+        </w:rPr>
+      </w:pPr>
+    </w:p>
+    <w:p>
+      <w:pPr>
+        <w:rPr>
+          <w:sz w:val="28"/>
+          <w:szCs w:val="28"/>
+        </w:rPr>
+      </w:pPr>
+    </w:p>
+    <w:p>
+      <w:pPr>
+        <w:rPr>
+          <w:sz w:val="28"/>
+          <w:szCs w:val="28"/>
+        </w:rPr>
+      </w:pPr>
     </w:p>
     <w:p>
       <w:pPr>

</xml_diff>

<commit_message>
vault backup: 2024-11-26 19:35:43
</commit_message>
<xml_diff>
--- a/AI Positionality Survey/Paper_Outline_AIPOSITION_frankv1.docx
+++ b/AI Positionality Survey/Paper_Outline_AIPOSITION_frankv1.docx
@@ -818,39 +818,9 @@
           <w:sz w:val="18"/>
           <w:szCs w:val="18"/>
         </w:rPr>
-        <w:t xml:space="preserve">data:  </w:t>
-      </w:r>
-      <w:proofErr w:type="spellStart"/>
-      <w:r>
-        <w:rPr>
-          <w:rFonts w:ascii="Monaco" w:eastAsia="Times New Roman" w:hAnsi="Monaco" w:cs="Courier New"/>
-          <w:color w:val="EAEAEA"/>
-          <w:sz w:val="18"/>
-          <w:szCs w:val="18"/>
-        </w:rPr>
-        <w:t>data$beforeLS</w:t>
-      </w:r>
-      <w:proofErr w:type="spellEnd"/>
-      <w:r>
-        <w:rPr>
-          <w:rFonts w:ascii="Monaco" w:eastAsia="Times New Roman" w:hAnsi="Monaco" w:cs="Courier New"/>
-          <w:color w:val="EAEAEA"/>
-          <w:sz w:val="18"/>
-          <w:szCs w:val="18"/>
-        </w:rPr>
-        <w:t xml:space="preserve"> and </w:t>
-      </w:r>
-      <w:proofErr w:type="spellStart"/>
-      <w:r>
-        <w:rPr>
-          <w:rFonts w:ascii="Monaco" w:eastAsia="Times New Roman" w:hAnsi="Monaco" w:cs="Courier New"/>
-          <w:color w:val="EAEAEA"/>
-          <w:sz w:val="18"/>
-          <w:szCs w:val="18"/>
-        </w:rPr>
-        <w:t>data$afterLS</w:t>
-      </w:r>
-      <w:proofErr w:type="spellEnd"/>
+        <w:tab/>
+        <w:t>Pearson's Chi-squared test</w:t>
+      </w:r>
     </w:p>
     <w:p>
       <w:pPr>
@@ -880,15 +850,6 @@
           <w:szCs w:val="18"/>
         </w:rPr>
       </w:pPr>
-      <w:r>
-        <w:rPr>
-          <w:rFonts w:ascii="Monaco" w:eastAsia="Times New Roman" w:hAnsi="Monaco" w:cs="Courier New"/>
-          <w:color w:val="EAEAEA"/>
-          <w:sz w:val="18"/>
-          <w:szCs w:val="18"/>
-        </w:rPr>
-        <w:t>V = 741, p-value = 0.4785</w:t>
-      </w:r>
     </w:p>
     <w:p>
       <w:pPr>
@@ -935,27 +896,7 @@
           <w:sz w:val="18"/>
           <w:szCs w:val="18"/>
         </w:rPr>
-        <w:t>data$beforeLS</w:t>
-      </w:r>
-      <w:proofErr w:type="spellEnd"/>
-      <w:r>
-        <w:rPr>
-          <w:rFonts w:ascii="Monaco" w:eastAsia="Times New Roman" w:hAnsi="Monaco" w:cs="Courier New"/>
-          <w:color w:val="EAEAEA"/>
-          <w:sz w:val="18"/>
-          <w:szCs w:val="18"/>
-        </w:rPr>
-        <w:t xml:space="preserve"> and </w:t>
-      </w:r>
-      <w:proofErr w:type="spellStart"/>
-      <w:r>
-        <w:rPr>
-          <w:rFonts w:ascii="Monaco" w:eastAsia="Times New Roman" w:hAnsi="Monaco" w:cs="Courier New"/>
-          <w:color w:val="EAEAEA"/>
-          <w:sz w:val="18"/>
-          <w:szCs w:val="18"/>
-        </w:rPr>
-        <w:t>data$afterLS</w:t>
+        <w:t>chi_table</w:t>
       </w:r>
       <w:proofErr w:type="spellEnd"/>
     </w:p>
@@ -994,32 +935,7 @@
           <w:sz w:val="18"/>
           <w:szCs w:val="18"/>
         </w:rPr>
-        <w:t>t = -0.50204, df = 127, p-value = 0.6165</w:t>
-      </w:r>
-    </w:p>
-    <w:p/>
-    <w:p>
-      <w:pPr>
-        <w:rPr>
-          <w:b/>
-          <w:bCs/>
-        </w:rPr>
-      </w:pPr>
-      <w:proofErr w:type="spellStart"/>
-      <w:r>
-        <w:rPr>
-          <w:b/>
-          <w:bCs/>
-        </w:rPr>
-        <w:t>mann-whitney</w:t>
-      </w:r>
-      <w:proofErr w:type="spellEnd"/>
-      <w:r>
-        <w:rPr>
-          <w:b/>
-          <w:bCs/>
-        </w:rPr>
-        <w:t xml:space="preserve"> U</w:t>
+        <w:t>X-squared = 127.62, df = 25, p-value = 9.831e-16</w:t>
       </w:r>
     </w:p>
     <w:p>
@@ -1050,15 +966,6 @@
           <w:szCs w:val="18"/>
         </w:rPr>
       </w:pPr>
-      <w:r>
-        <w:rPr>
-          <w:rFonts w:ascii="Monaco" w:eastAsia="Times New Roman" w:hAnsi="Monaco" w:cs="Courier New"/>
-          <w:color w:val="EAEAEA"/>
-          <w:sz w:val="18"/>
-          <w:szCs w:val="18"/>
-        </w:rPr>
-        <w:t>data:  change by pa</w:t>
-      </w:r>
     </w:p>
     <w:p>
       <w:pPr>
@@ -1095,25 +1002,7 @@
           <w:sz w:val="18"/>
           <w:szCs w:val="18"/>
         </w:rPr>
-        <w:t>W = 1688.5, p-value = 0.06675</w:t>
-      </w:r>
-    </w:p>
-    <w:p>
-      <w:pPr>
-        <w:rPr>
-          <w:sz w:val="28"/>
-          <w:szCs w:val="28"/>
-        </w:rPr>
-      </w:pPr>
-    </w:p>
-    <w:p>
-      <w:r>
-        <w:t>Actual count of change vs no change:</w:t>
-      </w:r>
-    </w:p>
-    <w:p>
-      <w:r>
-        <w:t>After - before</w:t>
+        <w:t xml:space="preserve">   </w:t>
       </w:r>
     </w:p>
     <w:p>
@@ -1151,7 +1040,7 @@
           <w:sz w:val="18"/>
           <w:szCs w:val="18"/>
         </w:rPr>
-        <w:t>-4 -3 -2 -</w:t>
+        <w:t xml:space="preserve">     </w:t>
       </w:r>
       <w:proofErr w:type="gramStart"/>
       <w:r>
@@ -1161,7 +1050,7 @@
           <w:sz w:val="18"/>
           <w:szCs w:val="18"/>
         </w:rPr>
-        <w:t>1  0</w:t>
+        <w:t>0  1</w:t>
       </w:r>
       <w:proofErr w:type="gramEnd"/>
       <w:r>
@@ -1171,7 +1060,7 @@
           <w:sz w:val="18"/>
           <w:szCs w:val="18"/>
         </w:rPr>
-        <w:t xml:space="preserve">  1  2  3 </w:t>
+        <w:t xml:space="preserve">  2  3  4  5</w:t>
       </w:r>
     </w:p>
     <w:p>
@@ -1209,6 +1098,849 @@
           <w:sz w:val="18"/>
           <w:szCs w:val="18"/>
         </w:rPr>
+        <w:t xml:space="preserve">  </w:t>
+      </w:r>
+      <w:proofErr w:type="gramStart"/>
+      <w:r>
+        <w:rPr>
+          <w:rFonts w:ascii="Monaco" w:eastAsia="Times New Roman" w:hAnsi="Monaco" w:cs="Courier New"/>
+          <w:color w:val="EAEAEA"/>
+          <w:sz w:val="18"/>
+          <w:szCs w:val="18"/>
+        </w:rPr>
+        <w:t>0  0</w:t>
+      </w:r>
+      <w:proofErr w:type="gramEnd"/>
+      <w:r>
+        <w:rPr>
+          <w:rFonts w:ascii="Monaco" w:eastAsia="Times New Roman" w:hAnsi="Monaco" w:cs="Courier New"/>
+          <w:color w:val="EAEAEA"/>
+          <w:sz w:val="18"/>
+          <w:szCs w:val="18"/>
+        </w:rPr>
+        <w:t xml:space="preserve">  2  0  0  0  0</w:t>
+      </w:r>
+    </w:p>
+    <w:p>
+      <w:pPr>
+        <w:shd w:val="clear" w:color="auto" w:fill="2C2828"/>
+        <w:tabs>
+          <w:tab w:val="left" w:pos="916"/>
+          <w:tab w:val="left" w:pos="1832"/>
+          <w:tab w:val="left" w:pos="2748"/>
+          <w:tab w:val="left" w:pos="3664"/>
+          <w:tab w:val="left" w:pos="4580"/>
+          <w:tab w:val="left" w:pos="5496"/>
+          <w:tab w:val="left" w:pos="6412"/>
+          <w:tab w:val="left" w:pos="7328"/>
+          <w:tab w:val="left" w:pos="8244"/>
+          <w:tab w:val="left" w:pos="9160"/>
+          <w:tab w:val="left" w:pos="10076"/>
+          <w:tab w:val="left" w:pos="10992"/>
+          <w:tab w:val="left" w:pos="11908"/>
+          <w:tab w:val="left" w:pos="12824"/>
+          <w:tab w:val="left" w:pos="13740"/>
+          <w:tab w:val="left" w:pos="14656"/>
+        </w:tabs>
+        <w:rPr>
+          <w:rFonts w:ascii="Monaco" w:eastAsia="Times New Roman" w:hAnsi="Monaco" w:cs="Courier New"/>
+          <w:color w:val="EAEAEA"/>
+          <w:sz w:val="18"/>
+          <w:szCs w:val="18"/>
+        </w:rPr>
+      </w:pPr>
+      <w:r>
+        <w:rPr>
+          <w:rFonts w:ascii="Monaco" w:eastAsia="Times New Roman" w:hAnsi="Monaco" w:cs="Courier New"/>
+          <w:color w:val="EAEAEA"/>
+          <w:sz w:val="18"/>
+          <w:szCs w:val="18"/>
+        </w:rPr>
+        <w:t xml:space="preserve">  </w:t>
+      </w:r>
+      <w:proofErr w:type="gramStart"/>
+      <w:r>
+        <w:rPr>
+          <w:rFonts w:ascii="Monaco" w:eastAsia="Times New Roman" w:hAnsi="Monaco" w:cs="Courier New"/>
+          <w:color w:val="EAEAEA"/>
+          <w:sz w:val="18"/>
+          <w:szCs w:val="18"/>
+        </w:rPr>
+        <w:t>1  0</w:t>
+      </w:r>
+      <w:proofErr w:type="gramEnd"/>
+      <w:r>
+        <w:rPr>
+          <w:rFonts w:ascii="Monaco" w:eastAsia="Times New Roman" w:hAnsi="Monaco" w:cs="Courier New"/>
+          <w:color w:val="EAEAEA"/>
+          <w:sz w:val="18"/>
+          <w:szCs w:val="18"/>
+        </w:rPr>
+        <w:t xml:space="preserve">  8  5  1  1  0</w:t>
+      </w:r>
+    </w:p>
+    <w:p>
+      <w:pPr>
+        <w:shd w:val="clear" w:color="auto" w:fill="2C2828"/>
+        <w:tabs>
+          <w:tab w:val="left" w:pos="916"/>
+          <w:tab w:val="left" w:pos="1832"/>
+          <w:tab w:val="left" w:pos="2748"/>
+          <w:tab w:val="left" w:pos="3664"/>
+          <w:tab w:val="left" w:pos="4580"/>
+          <w:tab w:val="left" w:pos="5496"/>
+          <w:tab w:val="left" w:pos="6412"/>
+          <w:tab w:val="left" w:pos="7328"/>
+          <w:tab w:val="left" w:pos="8244"/>
+          <w:tab w:val="left" w:pos="9160"/>
+          <w:tab w:val="left" w:pos="10076"/>
+          <w:tab w:val="left" w:pos="10992"/>
+          <w:tab w:val="left" w:pos="11908"/>
+          <w:tab w:val="left" w:pos="12824"/>
+          <w:tab w:val="left" w:pos="13740"/>
+          <w:tab w:val="left" w:pos="14656"/>
+        </w:tabs>
+        <w:rPr>
+          <w:rFonts w:ascii="Monaco" w:eastAsia="Times New Roman" w:hAnsi="Monaco" w:cs="Courier New"/>
+          <w:color w:val="EAEAEA"/>
+          <w:sz w:val="18"/>
+          <w:szCs w:val="18"/>
+        </w:rPr>
+      </w:pPr>
+      <w:r>
+        <w:rPr>
+          <w:rFonts w:ascii="Monaco" w:eastAsia="Times New Roman" w:hAnsi="Monaco" w:cs="Courier New"/>
+          <w:color w:val="EAEAEA"/>
+          <w:sz w:val="18"/>
+          <w:szCs w:val="18"/>
+        </w:rPr>
+        <w:lastRenderedPageBreak/>
+        <w:t xml:space="preserve">  </w:t>
+      </w:r>
+      <w:proofErr w:type="gramStart"/>
+      <w:r>
+        <w:rPr>
+          <w:rFonts w:ascii="Monaco" w:eastAsia="Times New Roman" w:hAnsi="Monaco" w:cs="Courier New"/>
+          <w:color w:val="EAEAEA"/>
+          <w:sz w:val="18"/>
+          <w:szCs w:val="18"/>
+        </w:rPr>
+        <w:t>2  0</w:t>
+      </w:r>
+      <w:proofErr w:type="gramEnd"/>
+      <w:r>
+        <w:rPr>
+          <w:rFonts w:ascii="Monaco" w:eastAsia="Times New Roman" w:hAnsi="Monaco" w:cs="Courier New"/>
+          <w:color w:val="EAEAEA"/>
+          <w:sz w:val="18"/>
+          <w:szCs w:val="18"/>
+        </w:rPr>
+        <w:t xml:space="preserve">  4 13 10  3  1</w:t>
+      </w:r>
+    </w:p>
+    <w:p>
+      <w:pPr>
+        <w:shd w:val="clear" w:color="auto" w:fill="2C2828"/>
+        <w:tabs>
+          <w:tab w:val="left" w:pos="916"/>
+          <w:tab w:val="left" w:pos="1832"/>
+          <w:tab w:val="left" w:pos="2748"/>
+          <w:tab w:val="left" w:pos="3664"/>
+          <w:tab w:val="left" w:pos="4580"/>
+          <w:tab w:val="left" w:pos="5496"/>
+          <w:tab w:val="left" w:pos="6412"/>
+          <w:tab w:val="left" w:pos="7328"/>
+          <w:tab w:val="left" w:pos="8244"/>
+          <w:tab w:val="left" w:pos="9160"/>
+          <w:tab w:val="left" w:pos="10076"/>
+          <w:tab w:val="left" w:pos="10992"/>
+          <w:tab w:val="left" w:pos="11908"/>
+          <w:tab w:val="left" w:pos="12824"/>
+          <w:tab w:val="left" w:pos="13740"/>
+          <w:tab w:val="left" w:pos="14656"/>
+        </w:tabs>
+        <w:rPr>
+          <w:rFonts w:ascii="Monaco" w:eastAsia="Times New Roman" w:hAnsi="Monaco" w:cs="Courier New"/>
+          <w:color w:val="EAEAEA"/>
+          <w:sz w:val="18"/>
+          <w:szCs w:val="18"/>
+        </w:rPr>
+      </w:pPr>
+      <w:r>
+        <w:rPr>
+          <w:rFonts w:ascii="Monaco" w:eastAsia="Times New Roman" w:hAnsi="Monaco" w:cs="Courier New"/>
+          <w:color w:val="EAEAEA"/>
+          <w:sz w:val="18"/>
+          <w:szCs w:val="18"/>
+        </w:rPr>
+        <w:t xml:space="preserve">  </w:t>
+      </w:r>
+      <w:proofErr w:type="gramStart"/>
+      <w:r>
+        <w:rPr>
+          <w:rFonts w:ascii="Monaco" w:eastAsia="Times New Roman" w:hAnsi="Monaco" w:cs="Courier New"/>
+          <w:color w:val="EAEAEA"/>
+          <w:sz w:val="18"/>
+          <w:szCs w:val="18"/>
+        </w:rPr>
+        <w:t>3  1</w:t>
+      </w:r>
+      <w:proofErr w:type="gramEnd"/>
+      <w:r>
+        <w:rPr>
+          <w:rFonts w:ascii="Monaco" w:eastAsia="Times New Roman" w:hAnsi="Monaco" w:cs="Courier New"/>
+          <w:color w:val="EAEAEA"/>
+          <w:sz w:val="18"/>
+          <w:szCs w:val="18"/>
+        </w:rPr>
+        <w:t xml:space="preserve">  2  4 25  4  2</w:t>
+      </w:r>
+    </w:p>
+    <w:p>
+      <w:pPr>
+        <w:shd w:val="clear" w:color="auto" w:fill="2C2828"/>
+        <w:tabs>
+          <w:tab w:val="left" w:pos="916"/>
+          <w:tab w:val="left" w:pos="1832"/>
+          <w:tab w:val="left" w:pos="2748"/>
+          <w:tab w:val="left" w:pos="3664"/>
+          <w:tab w:val="left" w:pos="4580"/>
+          <w:tab w:val="left" w:pos="5496"/>
+          <w:tab w:val="left" w:pos="6412"/>
+          <w:tab w:val="left" w:pos="7328"/>
+          <w:tab w:val="left" w:pos="8244"/>
+          <w:tab w:val="left" w:pos="9160"/>
+          <w:tab w:val="left" w:pos="10076"/>
+          <w:tab w:val="left" w:pos="10992"/>
+          <w:tab w:val="left" w:pos="11908"/>
+          <w:tab w:val="left" w:pos="12824"/>
+          <w:tab w:val="left" w:pos="13740"/>
+          <w:tab w:val="left" w:pos="14656"/>
+        </w:tabs>
+        <w:rPr>
+          <w:rFonts w:ascii="Monaco" w:eastAsia="Times New Roman" w:hAnsi="Monaco" w:cs="Courier New"/>
+          <w:color w:val="EAEAEA"/>
+          <w:sz w:val="18"/>
+          <w:szCs w:val="18"/>
+        </w:rPr>
+      </w:pPr>
+      <w:r>
+        <w:rPr>
+          <w:rFonts w:ascii="Monaco" w:eastAsia="Times New Roman" w:hAnsi="Monaco" w:cs="Courier New"/>
+          <w:color w:val="EAEAEA"/>
+          <w:sz w:val="18"/>
+          <w:szCs w:val="18"/>
+        </w:rPr>
+        <w:t xml:space="preserve">  </w:t>
+      </w:r>
+      <w:proofErr w:type="gramStart"/>
+      <w:r>
+        <w:rPr>
+          <w:rFonts w:ascii="Monaco" w:eastAsia="Times New Roman" w:hAnsi="Monaco" w:cs="Courier New"/>
+          <w:color w:val="EAEAEA"/>
+          <w:sz w:val="18"/>
+          <w:szCs w:val="18"/>
+        </w:rPr>
+        <w:t>4  0</w:t>
+      </w:r>
+      <w:proofErr w:type="gramEnd"/>
+      <w:r>
+        <w:rPr>
+          <w:rFonts w:ascii="Monaco" w:eastAsia="Times New Roman" w:hAnsi="Monaco" w:cs="Courier New"/>
+          <w:color w:val="EAEAEA"/>
+          <w:sz w:val="18"/>
+          <w:szCs w:val="18"/>
+        </w:rPr>
+        <w:t xml:space="preserve">  2  1  8 20  4</w:t>
+      </w:r>
+    </w:p>
+    <w:p>
+      <w:pPr>
+        <w:shd w:val="clear" w:color="auto" w:fill="2C2828"/>
+        <w:tabs>
+          <w:tab w:val="left" w:pos="916"/>
+          <w:tab w:val="left" w:pos="1832"/>
+          <w:tab w:val="left" w:pos="2748"/>
+          <w:tab w:val="left" w:pos="3664"/>
+          <w:tab w:val="left" w:pos="4580"/>
+          <w:tab w:val="left" w:pos="5496"/>
+          <w:tab w:val="left" w:pos="6412"/>
+          <w:tab w:val="left" w:pos="7328"/>
+          <w:tab w:val="left" w:pos="8244"/>
+          <w:tab w:val="left" w:pos="9160"/>
+          <w:tab w:val="left" w:pos="10076"/>
+          <w:tab w:val="left" w:pos="10992"/>
+          <w:tab w:val="left" w:pos="11908"/>
+          <w:tab w:val="left" w:pos="12824"/>
+          <w:tab w:val="left" w:pos="13740"/>
+          <w:tab w:val="left" w:pos="14656"/>
+        </w:tabs>
+        <w:rPr>
+          <w:rFonts w:ascii="Monaco" w:eastAsia="Times New Roman" w:hAnsi="Monaco" w:cs="Courier New"/>
+          <w:color w:val="EAEAEA"/>
+          <w:sz w:val="18"/>
+          <w:szCs w:val="18"/>
+        </w:rPr>
+      </w:pPr>
+      <w:r>
+        <w:rPr>
+          <w:rFonts w:ascii="Monaco" w:eastAsia="Times New Roman" w:hAnsi="Monaco" w:cs="Courier New"/>
+          <w:color w:val="EAEAEA"/>
+          <w:sz w:val="18"/>
+          <w:szCs w:val="18"/>
+        </w:rPr>
+        <w:t xml:space="preserve">  </w:t>
+      </w:r>
+      <w:proofErr w:type="gramStart"/>
+      <w:r>
+        <w:rPr>
+          <w:rFonts w:ascii="Monaco" w:eastAsia="Times New Roman" w:hAnsi="Monaco" w:cs="Courier New"/>
+          <w:color w:val="EAEAEA"/>
+          <w:sz w:val="18"/>
+          <w:szCs w:val="18"/>
+        </w:rPr>
+        <w:t>5  0</w:t>
+      </w:r>
+      <w:proofErr w:type="gramEnd"/>
+      <w:r>
+        <w:rPr>
+          <w:rFonts w:ascii="Monaco" w:eastAsia="Times New Roman" w:hAnsi="Monaco" w:cs="Courier New"/>
+          <w:color w:val="EAEAEA"/>
+          <w:sz w:val="18"/>
+          <w:szCs w:val="18"/>
+        </w:rPr>
+        <w:t xml:space="preserve">  1  0  1  0  5</w:t>
+      </w:r>
+    </w:p>
+    <w:p>
+      <w:pPr>
+        <w:rPr>
+          <w:sz w:val="28"/>
+          <w:szCs w:val="28"/>
+        </w:rPr>
+      </w:pPr>
+    </w:p>
+    <w:p>
+      <w:pPr>
+        <w:rPr>
+          <w:sz w:val="28"/>
+          <w:szCs w:val="28"/>
+        </w:rPr>
+      </w:pPr>
+    </w:p>
+    <w:p>
+      <w:pPr>
+        <w:rPr>
+          <w:sz w:val="28"/>
+          <w:szCs w:val="28"/>
+        </w:rPr>
+      </w:pPr>
+      <w:r>
+        <w:rPr>
+          <w:noProof/>
+          <w:sz w:val="28"/>
+          <w:szCs w:val="28"/>
+        </w:rPr>
+        <w:drawing>
+          <wp:inline distT="0" distB="0" distL="0" distR="0" wp14:anchorId="01146100" wp14:editId="024F6A97">
+            <wp:extent cx="5104563" cy="3173446"/>
+            <wp:effectExtent l="0" t="0" r="1270" b="1905"/>
+            <wp:docPr id="3" name="Picture 3" descr="A graph with blue squares&#10;&#10;Description automatically generated"/>
+            <wp:cNvGraphicFramePr>
+              <a:graphicFrameLocks xmlns:a="http://schemas.openxmlformats.org/drawingml/2006/main" noChangeAspect="1"/>
+            </wp:cNvGraphicFramePr>
+            <a:graphic xmlns:a="http://schemas.openxmlformats.org/drawingml/2006/main">
+              <a:graphicData uri="http://schemas.openxmlformats.org/drawingml/2006/picture">
+                <pic:pic xmlns:pic="http://schemas.openxmlformats.org/drawingml/2006/picture">
+                  <pic:nvPicPr>
+                    <pic:cNvPr id="3" name="Picture 3" descr="A graph with blue squares&#10;&#10;Description automatically generated"/>
+                    <pic:cNvPicPr/>
+                  </pic:nvPicPr>
+                  <pic:blipFill>
+                    <a:blip r:embed="rId5" cstate="print">
+                      <a:extLst>
+                        <a:ext uri="{28A0092B-C50C-407E-A947-70E740481C1C}">
+                          <a14:useLocalDpi xmlns:a14="http://schemas.microsoft.com/office/drawing/2010/main" val="0"/>
+                        </a:ext>
+                      </a:extLst>
+                    </a:blip>
+                    <a:stretch>
+                      <a:fillRect/>
+                    </a:stretch>
+                  </pic:blipFill>
+                  <pic:spPr>
+                    <a:xfrm>
+                      <a:off x="0" y="0"/>
+                      <a:ext cx="5112742" cy="3178531"/>
+                    </a:xfrm>
+                    <a:prstGeom prst="rect">
+                      <a:avLst/>
+                    </a:prstGeom>
+                  </pic:spPr>
+                </pic:pic>
+              </a:graphicData>
+            </a:graphic>
+          </wp:inline>
+        </w:drawing>
+      </w:r>
+    </w:p>
+    <w:p>
+      <w:pPr>
+        <w:rPr>
+          <w:sz w:val="28"/>
+          <w:szCs w:val="28"/>
+        </w:rPr>
+      </w:pPr>
+    </w:p>
+    <w:p>
+      <w:pPr>
+        <w:rPr>
+          <w:sz w:val="28"/>
+          <w:szCs w:val="28"/>
+        </w:rPr>
+      </w:pPr>
+      <w:r>
+        <w:rPr>
+          <w:sz w:val="28"/>
+          <w:szCs w:val="28"/>
+        </w:rPr>
+        <w:t>Stacked bar chart instead for this^ e.g., a red bar for people who changed, a blue bar for people who changed. That makes sense</w:t>
+      </w:r>
+    </w:p>
+    <w:p>
+      <w:pPr>
+        <w:rPr>
+          <w:sz w:val="28"/>
+          <w:szCs w:val="28"/>
+        </w:rPr>
+      </w:pPr>
+    </w:p>
+    <w:p>
+      <w:pPr>
+        <w:shd w:val="clear" w:color="auto" w:fill="2C2828"/>
+        <w:tabs>
+          <w:tab w:val="left" w:pos="916"/>
+          <w:tab w:val="left" w:pos="1832"/>
+          <w:tab w:val="left" w:pos="2748"/>
+          <w:tab w:val="left" w:pos="3664"/>
+          <w:tab w:val="left" w:pos="4580"/>
+          <w:tab w:val="left" w:pos="5496"/>
+          <w:tab w:val="left" w:pos="6412"/>
+          <w:tab w:val="left" w:pos="7328"/>
+          <w:tab w:val="left" w:pos="8244"/>
+          <w:tab w:val="left" w:pos="9160"/>
+          <w:tab w:val="left" w:pos="10076"/>
+          <w:tab w:val="left" w:pos="10992"/>
+          <w:tab w:val="left" w:pos="11908"/>
+          <w:tab w:val="left" w:pos="12824"/>
+          <w:tab w:val="left" w:pos="13740"/>
+          <w:tab w:val="left" w:pos="14656"/>
+        </w:tabs>
+        <w:rPr>
+          <w:rFonts w:ascii="Monaco" w:eastAsia="Times New Roman" w:hAnsi="Monaco" w:cs="Courier New"/>
+          <w:color w:val="EAEAEA"/>
+          <w:sz w:val="18"/>
+          <w:szCs w:val="18"/>
+        </w:rPr>
+      </w:pPr>
+      <w:r>
+        <w:rPr>
+          <w:rFonts w:ascii="Monaco" w:eastAsia="Times New Roman" w:hAnsi="Monaco" w:cs="Courier New"/>
+          <w:color w:val="EAEAEA"/>
+          <w:sz w:val="18"/>
+          <w:szCs w:val="18"/>
+        </w:rPr>
+        <w:t xml:space="preserve">data:  </w:t>
+      </w:r>
+      <w:proofErr w:type="spellStart"/>
+      <w:r>
+        <w:rPr>
+          <w:rFonts w:ascii="Monaco" w:eastAsia="Times New Roman" w:hAnsi="Monaco" w:cs="Courier New"/>
+          <w:color w:val="EAEAEA"/>
+          <w:sz w:val="18"/>
+          <w:szCs w:val="18"/>
+        </w:rPr>
+        <w:t>data$beforeLS</w:t>
+      </w:r>
+      <w:proofErr w:type="spellEnd"/>
+      <w:r>
+        <w:rPr>
+          <w:rFonts w:ascii="Monaco" w:eastAsia="Times New Roman" w:hAnsi="Monaco" w:cs="Courier New"/>
+          <w:color w:val="EAEAEA"/>
+          <w:sz w:val="18"/>
+          <w:szCs w:val="18"/>
+        </w:rPr>
+        <w:t xml:space="preserve"> and </w:t>
+      </w:r>
+      <w:proofErr w:type="spellStart"/>
+      <w:r>
+        <w:rPr>
+          <w:rFonts w:ascii="Monaco" w:eastAsia="Times New Roman" w:hAnsi="Monaco" w:cs="Courier New"/>
+          <w:color w:val="EAEAEA"/>
+          <w:sz w:val="18"/>
+          <w:szCs w:val="18"/>
+        </w:rPr>
+        <w:t>data$afterLS</w:t>
+      </w:r>
+      <w:proofErr w:type="spellEnd"/>
+    </w:p>
+    <w:p>
+      <w:pPr>
+        <w:shd w:val="clear" w:color="auto" w:fill="2C2828"/>
+        <w:tabs>
+          <w:tab w:val="left" w:pos="916"/>
+          <w:tab w:val="left" w:pos="1832"/>
+          <w:tab w:val="left" w:pos="2748"/>
+          <w:tab w:val="left" w:pos="3664"/>
+          <w:tab w:val="left" w:pos="4580"/>
+          <w:tab w:val="left" w:pos="5496"/>
+          <w:tab w:val="left" w:pos="6412"/>
+          <w:tab w:val="left" w:pos="7328"/>
+          <w:tab w:val="left" w:pos="8244"/>
+          <w:tab w:val="left" w:pos="9160"/>
+          <w:tab w:val="left" w:pos="10076"/>
+          <w:tab w:val="left" w:pos="10992"/>
+          <w:tab w:val="left" w:pos="11908"/>
+          <w:tab w:val="left" w:pos="12824"/>
+          <w:tab w:val="left" w:pos="13740"/>
+          <w:tab w:val="left" w:pos="14656"/>
+        </w:tabs>
+        <w:rPr>
+          <w:rFonts w:ascii="Monaco" w:eastAsia="Times New Roman" w:hAnsi="Monaco" w:cs="Courier New"/>
+          <w:color w:val="EAEAEA"/>
+          <w:sz w:val="18"/>
+          <w:szCs w:val="18"/>
+        </w:rPr>
+      </w:pPr>
+      <w:r>
+        <w:rPr>
+          <w:rFonts w:ascii="Monaco" w:eastAsia="Times New Roman" w:hAnsi="Monaco" w:cs="Courier New"/>
+          <w:color w:val="EAEAEA"/>
+          <w:sz w:val="18"/>
+          <w:szCs w:val="18"/>
+        </w:rPr>
+        <w:t>V = 741, p-value = 0.4785</w:t>
+      </w:r>
+    </w:p>
+    <w:p>
+      <w:pPr>
+        <w:shd w:val="clear" w:color="auto" w:fill="2C2828"/>
+        <w:tabs>
+          <w:tab w:val="left" w:pos="916"/>
+          <w:tab w:val="left" w:pos="1832"/>
+          <w:tab w:val="left" w:pos="2748"/>
+          <w:tab w:val="left" w:pos="3664"/>
+          <w:tab w:val="left" w:pos="4580"/>
+          <w:tab w:val="left" w:pos="5496"/>
+          <w:tab w:val="left" w:pos="6412"/>
+          <w:tab w:val="left" w:pos="7328"/>
+          <w:tab w:val="left" w:pos="8244"/>
+          <w:tab w:val="left" w:pos="9160"/>
+          <w:tab w:val="left" w:pos="10076"/>
+          <w:tab w:val="left" w:pos="10992"/>
+          <w:tab w:val="left" w:pos="11908"/>
+          <w:tab w:val="left" w:pos="12824"/>
+          <w:tab w:val="left" w:pos="13740"/>
+          <w:tab w:val="left" w:pos="14656"/>
+        </w:tabs>
+        <w:rPr>
+          <w:rFonts w:ascii="Monaco" w:eastAsia="Times New Roman" w:hAnsi="Monaco" w:cs="Courier New"/>
+          <w:color w:val="EAEAEA"/>
+          <w:sz w:val="18"/>
+          <w:szCs w:val="18"/>
+        </w:rPr>
+      </w:pPr>
+      <w:r>
+        <w:rPr>
+          <w:rFonts w:ascii="Monaco" w:eastAsia="Times New Roman" w:hAnsi="Monaco" w:cs="Courier New"/>
+          <w:color w:val="EAEAEA"/>
+          <w:sz w:val="18"/>
+          <w:szCs w:val="18"/>
+        </w:rPr>
+        <w:t xml:space="preserve">data:  </w:t>
+      </w:r>
+      <w:proofErr w:type="spellStart"/>
+      <w:r>
+        <w:rPr>
+          <w:rFonts w:ascii="Monaco" w:eastAsia="Times New Roman" w:hAnsi="Monaco" w:cs="Courier New"/>
+          <w:color w:val="EAEAEA"/>
+          <w:sz w:val="18"/>
+          <w:szCs w:val="18"/>
+        </w:rPr>
+        <w:t>data$beforeLS</w:t>
+      </w:r>
+      <w:proofErr w:type="spellEnd"/>
+      <w:r>
+        <w:rPr>
+          <w:rFonts w:ascii="Monaco" w:eastAsia="Times New Roman" w:hAnsi="Monaco" w:cs="Courier New"/>
+          <w:color w:val="EAEAEA"/>
+          <w:sz w:val="18"/>
+          <w:szCs w:val="18"/>
+        </w:rPr>
+        <w:t xml:space="preserve"> and </w:t>
+      </w:r>
+      <w:proofErr w:type="spellStart"/>
+      <w:r>
+        <w:rPr>
+          <w:rFonts w:ascii="Monaco" w:eastAsia="Times New Roman" w:hAnsi="Monaco" w:cs="Courier New"/>
+          <w:color w:val="EAEAEA"/>
+          <w:sz w:val="18"/>
+          <w:szCs w:val="18"/>
+        </w:rPr>
+        <w:t>data$afterLS</w:t>
+      </w:r>
+      <w:proofErr w:type="spellEnd"/>
+    </w:p>
+    <w:p>
+      <w:pPr>
+        <w:shd w:val="clear" w:color="auto" w:fill="2C2828"/>
+        <w:tabs>
+          <w:tab w:val="left" w:pos="916"/>
+          <w:tab w:val="left" w:pos="1832"/>
+          <w:tab w:val="left" w:pos="2748"/>
+          <w:tab w:val="left" w:pos="3664"/>
+          <w:tab w:val="left" w:pos="4580"/>
+          <w:tab w:val="left" w:pos="5496"/>
+          <w:tab w:val="left" w:pos="6412"/>
+          <w:tab w:val="left" w:pos="7328"/>
+          <w:tab w:val="left" w:pos="8244"/>
+          <w:tab w:val="left" w:pos="9160"/>
+          <w:tab w:val="left" w:pos="10076"/>
+          <w:tab w:val="left" w:pos="10992"/>
+          <w:tab w:val="left" w:pos="11908"/>
+          <w:tab w:val="left" w:pos="12824"/>
+          <w:tab w:val="left" w:pos="13740"/>
+          <w:tab w:val="left" w:pos="14656"/>
+        </w:tabs>
+        <w:rPr>
+          <w:rFonts w:ascii="Monaco" w:eastAsia="Times New Roman" w:hAnsi="Monaco" w:cs="Courier New"/>
+          <w:color w:val="EAEAEA"/>
+          <w:sz w:val="18"/>
+          <w:szCs w:val="18"/>
+        </w:rPr>
+      </w:pPr>
+      <w:r>
+        <w:rPr>
+          <w:rFonts w:ascii="Monaco" w:eastAsia="Times New Roman" w:hAnsi="Monaco" w:cs="Courier New"/>
+          <w:color w:val="EAEAEA"/>
+          <w:sz w:val="18"/>
+          <w:szCs w:val="18"/>
+        </w:rPr>
+        <w:t>t = -0.50204, df = 127, p-value = 0.6165</w:t>
+      </w:r>
+    </w:p>
+    <w:p/>
+    <w:p>
+      <w:pPr>
+        <w:rPr>
+          <w:b/>
+          <w:bCs/>
+        </w:rPr>
+      </w:pPr>
+      <w:proofErr w:type="spellStart"/>
+      <w:r>
+        <w:rPr>
+          <w:b/>
+          <w:bCs/>
+        </w:rPr>
+        <w:t>mann-whitney</w:t>
+      </w:r>
+      <w:proofErr w:type="spellEnd"/>
+      <w:r>
+        <w:rPr>
+          <w:b/>
+          <w:bCs/>
+        </w:rPr>
+        <w:t xml:space="preserve"> U</w:t>
+      </w:r>
+    </w:p>
+    <w:p>
+      <w:pPr>
+        <w:shd w:val="clear" w:color="auto" w:fill="2C2828"/>
+        <w:tabs>
+          <w:tab w:val="left" w:pos="916"/>
+          <w:tab w:val="left" w:pos="1832"/>
+          <w:tab w:val="left" w:pos="2748"/>
+          <w:tab w:val="left" w:pos="3664"/>
+          <w:tab w:val="left" w:pos="4580"/>
+          <w:tab w:val="left" w:pos="5496"/>
+          <w:tab w:val="left" w:pos="6412"/>
+          <w:tab w:val="left" w:pos="7328"/>
+          <w:tab w:val="left" w:pos="8244"/>
+          <w:tab w:val="left" w:pos="9160"/>
+          <w:tab w:val="left" w:pos="10076"/>
+          <w:tab w:val="left" w:pos="10992"/>
+          <w:tab w:val="left" w:pos="11908"/>
+          <w:tab w:val="left" w:pos="12824"/>
+          <w:tab w:val="left" w:pos="13740"/>
+          <w:tab w:val="left" w:pos="14656"/>
+        </w:tabs>
+        <w:rPr>
+          <w:rFonts w:ascii="Monaco" w:eastAsia="Times New Roman" w:hAnsi="Monaco" w:cs="Courier New"/>
+          <w:color w:val="EAEAEA"/>
+          <w:sz w:val="18"/>
+          <w:szCs w:val="18"/>
+        </w:rPr>
+      </w:pPr>
+      <w:r>
+        <w:rPr>
+          <w:rFonts w:ascii="Monaco" w:eastAsia="Times New Roman" w:hAnsi="Monaco" w:cs="Courier New"/>
+          <w:color w:val="EAEAEA"/>
+          <w:sz w:val="18"/>
+          <w:szCs w:val="18"/>
+        </w:rPr>
+        <w:t>data:  change by pa</w:t>
+      </w:r>
+    </w:p>
+    <w:p>
+      <w:pPr>
+        <w:shd w:val="clear" w:color="auto" w:fill="2C2828"/>
+        <w:tabs>
+          <w:tab w:val="left" w:pos="916"/>
+          <w:tab w:val="left" w:pos="1832"/>
+          <w:tab w:val="left" w:pos="2748"/>
+          <w:tab w:val="left" w:pos="3664"/>
+          <w:tab w:val="left" w:pos="4580"/>
+          <w:tab w:val="left" w:pos="5496"/>
+          <w:tab w:val="left" w:pos="6412"/>
+          <w:tab w:val="left" w:pos="7328"/>
+          <w:tab w:val="left" w:pos="8244"/>
+          <w:tab w:val="left" w:pos="9160"/>
+          <w:tab w:val="left" w:pos="10076"/>
+          <w:tab w:val="left" w:pos="10992"/>
+          <w:tab w:val="left" w:pos="11908"/>
+          <w:tab w:val="left" w:pos="12824"/>
+          <w:tab w:val="left" w:pos="13740"/>
+          <w:tab w:val="left" w:pos="14656"/>
+        </w:tabs>
+        <w:rPr>
+          <w:rFonts w:ascii="Monaco" w:eastAsia="Times New Roman" w:hAnsi="Monaco" w:cs="Courier New"/>
+          <w:color w:val="EAEAEA"/>
+          <w:sz w:val="18"/>
+          <w:szCs w:val="18"/>
+        </w:rPr>
+      </w:pPr>
+      <w:r>
+        <w:rPr>
+          <w:rFonts w:ascii="Monaco" w:eastAsia="Times New Roman" w:hAnsi="Monaco" w:cs="Courier New"/>
+          <w:color w:val="EAEAEA"/>
+          <w:sz w:val="18"/>
+          <w:szCs w:val="18"/>
+        </w:rPr>
+        <w:t>W = 1688.5, p-value = 0.06675</w:t>
+      </w:r>
+    </w:p>
+    <w:p>
+      <w:pPr>
+        <w:rPr>
+          <w:sz w:val="28"/>
+          <w:szCs w:val="28"/>
+        </w:rPr>
+      </w:pPr>
+    </w:p>
+    <w:p>
+      <w:r>
+        <w:t>Actual count of change vs no change:</w:t>
+      </w:r>
+    </w:p>
+    <w:p>
+      <w:r>
+        <w:t>After - before</w:t>
+      </w:r>
+    </w:p>
+    <w:p>
+      <w:pPr>
+        <w:shd w:val="clear" w:color="auto" w:fill="2C2828"/>
+        <w:tabs>
+          <w:tab w:val="left" w:pos="916"/>
+          <w:tab w:val="left" w:pos="1832"/>
+          <w:tab w:val="left" w:pos="2748"/>
+          <w:tab w:val="left" w:pos="3664"/>
+          <w:tab w:val="left" w:pos="4580"/>
+          <w:tab w:val="left" w:pos="5496"/>
+          <w:tab w:val="left" w:pos="6412"/>
+          <w:tab w:val="left" w:pos="7328"/>
+          <w:tab w:val="left" w:pos="8244"/>
+          <w:tab w:val="left" w:pos="9160"/>
+          <w:tab w:val="left" w:pos="10076"/>
+          <w:tab w:val="left" w:pos="10992"/>
+          <w:tab w:val="left" w:pos="11908"/>
+          <w:tab w:val="left" w:pos="12824"/>
+          <w:tab w:val="left" w:pos="13740"/>
+          <w:tab w:val="left" w:pos="14656"/>
+        </w:tabs>
+        <w:rPr>
+          <w:rFonts w:ascii="Monaco" w:eastAsia="Times New Roman" w:hAnsi="Monaco" w:cs="Courier New"/>
+          <w:color w:val="EAEAEA"/>
+          <w:sz w:val="18"/>
+          <w:szCs w:val="18"/>
+        </w:rPr>
+      </w:pPr>
+      <w:r>
+        <w:rPr>
+          <w:rFonts w:ascii="Monaco" w:eastAsia="Times New Roman" w:hAnsi="Monaco" w:cs="Courier New"/>
+          <w:color w:val="EAEAEA"/>
+          <w:sz w:val="18"/>
+          <w:szCs w:val="18"/>
+        </w:rPr>
+        <w:t>-4 -3 -2 -</w:t>
+      </w:r>
+      <w:proofErr w:type="gramStart"/>
+      <w:r>
+        <w:rPr>
+          <w:rFonts w:ascii="Monaco" w:eastAsia="Times New Roman" w:hAnsi="Monaco" w:cs="Courier New"/>
+          <w:color w:val="EAEAEA"/>
+          <w:sz w:val="18"/>
+          <w:szCs w:val="18"/>
+        </w:rPr>
+        <w:t>1  0</w:t>
+      </w:r>
+      <w:proofErr w:type="gramEnd"/>
+      <w:r>
+        <w:rPr>
+          <w:rFonts w:ascii="Monaco" w:eastAsia="Times New Roman" w:hAnsi="Monaco" w:cs="Courier New"/>
+          <w:color w:val="EAEAEA"/>
+          <w:sz w:val="18"/>
+          <w:szCs w:val="18"/>
+        </w:rPr>
+        <w:t xml:space="preserve">  1  2  3 </w:t>
+      </w:r>
+    </w:p>
+    <w:p>
+      <w:pPr>
+        <w:shd w:val="clear" w:color="auto" w:fill="2C2828"/>
+        <w:tabs>
+          <w:tab w:val="left" w:pos="916"/>
+          <w:tab w:val="left" w:pos="1832"/>
+          <w:tab w:val="left" w:pos="2748"/>
+          <w:tab w:val="left" w:pos="3664"/>
+          <w:tab w:val="left" w:pos="4580"/>
+          <w:tab w:val="left" w:pos="5496"/>
+          <w:tab w:val="left" w:pos="6412"/>
+          <w:tab w:val="left" w:pos="7328"/>
+          <w:tab w:val="left" w:pos="8244"/>
+          <w:tab w:val="left" w:pos="9160"/>
+          <w:tab w:val="left" w:pos="10076"/>
+          <w:tab w:val="left" w:pos="10992"/>
+          <w:tab w:val="left" w:pos="11908"/>
+          <w:tab w:val="left" w:pos="12824"/>
+          <w:tab w:val="left" w:pos="13740"/>
+          <w:tab w:val="left" w:pos="14656"/>
+        </w:tabs>
+        <w:rPr>
+          <w:rFonts w:ascii="Monaco" w:eastAsia="Times New Roman" w:hAnsi="Monaco" w:cs="Courier New"/>
+          <w:color w:val="EAEAEA"/>
+          <w:sz w:val="18"/>
+          <w:szCs w:val="18"/>
+        </w:rPr>
+      </w:pPr>
+      <w:r>
+        <w:rPr>
+          <w:rFonts w:ascii="Monaco" w:eastAsia="Times New Roman" w:hAnsi="Monaco" w:cs="Courier New"/>
+          <w:color w:val="EAEAEA"/>
+          <w:sz w:val="18"/>
+          <w:szCs w:val="18"/>
+        </w:rPr>
         <w:t xml:space="preserve"> </w:t>
       </w:r>
       <w:proofErr w:type="gramStart"/>
@@ -1257,6 +1989,7 @@
           <w:sz w:val="32"/>
           <w:szCs w:val="32"/>
         </w:rPr>
+        <w:lastRenderedPageBreak/>
         <w:t>RQ4.</w:t>
       </w:r>
       <w:r>
@@ -3030,6 +3763,7 @@
   <w:style w:type="character" w:default="1" w:styleId="DefaultParagraphFont">
     <w:name w:val="Default Paragraph Font"/>
     <w:uiPriority w:val="1"/>
+    <w:semiHidden/>
     <w:unhideWhenUsed/>
   </w:style>
   <w:style w:type="table" w:default="1" w:styleId="TableNormal">

</xml_diff>